<commit_message>
docs(Final): update time plan
</commit_message>
<xml_diff>
--- a/Final Report/Time Plan/Time Plan UPDATED.docx
+++ b/Final Report/Time Plan/Time Plan UPDATED.docx
@@ -109,15 +109,7 @@
     </w:p>
     <w:p>
       <w:r>
-        <w:t xml:space="preserve">The team initially made a rough time plan structure with estimated </w:t>
-      </w:r>
-      <w:proofErr w:type="gramStart"/>
-      <w:r>
-        <w:t>time period</w:t>
-      </w:r>
-      <w:proofErr w:type="gramEnd"/>
-      <w:r>
-        <w:t xml:space="preserve"> after each </w:t>
+        <w:t xml:space="preserve">The team initially made a rough time plan structure with estimated time period after each </w:t>
       </w:r>
       <w:r>
         <w:t>phase. This time plan functions as a base of the project planning. The team has built a</w:t>
@@ -205,7 +197,13 @@
     </w:p>
     <w:p>
       <w:r>
-        <w:t>Figure F.1</w:t>
+        <w:t xml:space="preserve">Figure </w:t>
+      </w:r>
+      <w:r>
+        <w:t>I</w:t>
+      </w:r>
+      <w:r>
+        <w:t>.1</w:t>
       </w:r>
       <w:r>
         <w:t xml:space="preserve"> is the original plan</w:t>
@@ -276,7 +274,7 @@
         <w:t xml:space="preserve"> </w:t>
       </w:r>
       <w:r>
-        <w:t>F</w:t>
+        <w:t>I</w:t>
       </w:r>
       <w:r>
         <w:t>.1:   Original Gantt Chart</w:t>
@@ -301,7 +299,13 @@
         <w:t xml:space="preserve">work mostly as planned. </w:t>
       </w:r>
       <w:r>
-        <w:t xml:space="preserve">The plan is shown in Figure F.2. </w:t>
+        <w:t xml:space="preserve">The plan is shown in Figure </w:t>
+      </w:r>
+      <w:r>
+        <w:t>I</w:t>
+      </w:r>
+      <w:r>
+        <w:t xml:space="preserve">.2. </w:t>
       </w:r>
       <w:r>
         <w:t>Moreover, the detail development plan for implementation has been made. This is illustrated in the third stage. The time plan with Gantt chart helps manage the progress of the project well. The team will utilise this tool in the following weeks to improve the quality of the work.</w:t>
@@ -380,7 +384,7 @@
         <w:t xml:space="preserve"> </w:t>
       </w:r>
       <w:r>
-        <w:t>F</w:t>
+        <w:t>I</w:t>
       </w:r>
       <w:r>
         <w:t>.2:   I</w:t>
@@ -469,7 +473,7 @@
         <w:t xml:space="preserve"> </w:t>
       </w:r>
       <w:r>
-        <w:t>F</w:t>
+        <w:t>I</w:t>
       </w:r>
       <w:r>
         <w:t>.</w:t>
@@ -501,10 +505,16 @@
         <w:t xml:space="preserve">At the end of the stage of software development and final report, the Gantt chart is illustrated in Figure </w:t>
       </w:r>
       <w:r>
-        <w:t>F</w:t>
-      </w:r>
-      <w:r>
-        <w:t>.4. All the implementation tasks were finished by 4th April. The implementation stage was planned to start on 7th December. However, due to insufficient technical research, it was postponed for four weeks. Although we start coding late, the overall duration was still almost as planned, being 13 weeks. Among 22 tasks in the implementation stage, only seven of them were completed later than planned. The final report was finished as we scheduled. The time plan was overall suitable for the project and guided the team to finish the project on time. As a reflection point, a better performed technical research would result in more time for improving the software and preparing for the presentations.</w:t>
+        <w:t>I</w:t>
+      </w:r>
+      <w:r>
+        <w:t>.</w:t>
+      </w:r>
+      <w:r>
+        <w:t>3</w:t>
+      </w:r>
+      <w:r>
+        <w:t>. All the implementation tasks were finished by 4th April. The implementation stage was planned to start on 7th December. However, due to insufficient technical research, it was postponed for four weeks. Although we start coding late, the overall duration was still almost as planned, being 13 weeks. Among 22 tasks in the implementation stage, only seven of them were completed later than planned. The final report was finished as we scheduled. The time plan was overall suitable for the project and guided the team to finish the project on time. As a reflection point, a better performed technical research would result in more time for improving the software and preparing for the presentations.</w:t>
       </w:r>
     </w:p>
     <w:sectPr>
@@ -962,7 +972,7 @@
     <w:lsdException w:name="Unresolved Mention" w:semiHidden="1" w:unhideWhenUsed="1"/>
     <w:lsdException w:name="Smart Link" w:semiHidden="1" w:unhideWhenUsed="1"/>
   </w:latentStyles>
-  <w:style w:type="paragraph" w:default="1" w:styleId="Normal">
+  <w:style w:type="paragraph" w:default="1" w:styleId="a">
     <w:name w:val="Normal"/>
     <w:qFormat/>
     <w:pPr>
@@ -970,13 +980,13 @@
       <w:jc w:val="both"/>
     </w:pPr>
   </w:style>
-  <w:style w:type="character" w:default="1" w:styleId="DefaultParagraphFont">
+  <w:style w:type="character" w:default="1" w:styleId="a0">
     <w:name w:val="Default Paragraph Font"/>
     <w:uiPriority w:val="1"/>
     <w:semiHidden/>
     <w:unhideWhenUsed/>
   </w:style>
-  <w:style w:type="table" w:default="1" w:styleId="TableNormal">
+  <w:style w:type="table" w:default="1" w:styleId="a1">
     <w:name w:val="Normal Table"/>
     <w:uiPriority w:val="99"/>
     <w:semiHidden/>
@@ -991,16 +1001,16 @@
       </w:tblCellMar>
     </w:tblPr>
   </w:style>
-  <w:style w:type="numbering" w:default="1" w:styleId="NoList">
+  <w:style w:type="numbering" w:default="1" w:styleId="a2">
     <w:name w:val="No List"/>
     <w:uiPriority w:val="99"/>
     <w:semiHidden/>
     <w:unhideWhenUsed/>
   </w:style>
-  <w:style w:type="paragraph" w:styleId="Header">
+  <w:style w:type="paragraph" w:styleId="a3">
     <w:name w:val="header"/>
-    <w:basedOn w:val="Normal"/>
-    <w:link w:val="HeaderChar"/>
+    <w:basedOn w:val="a"/>
+    <w:link w:val="a4"/>
     <w:uiPriority w:val="99"/>
     <w:unhideWhenUsed/>
     <w:rsid w:val="009409CE"/>
@@ -1012,17 +1022,17 @@
       <w:spacing w:after="0" w:line="240" w:lineRule="auto"/>
     </w:pPr>
   </w:style>
-  <w:style w:type="character" w:customStyle="1" w:styleId="HeaderChar">
-    <w:name w:val="Header Char"/>
-    <w:basedOn w:val="DefaultParagraphFont"/>
-    <w:link w:val="Header"/>
+  <w:style w:type="character" w:customStyle="1" w:styleId="a4">
+    <w:name w:val="页眉 字符"/>
+    <w:basedOn w:val="a0"/>
+    <w:link w:val="a3"/>
     <w:uiPriority w:val="99"/>
     <w:rsid w:val="009409CE"/>
   </w:style>
-  <w:style w:type="paragraph" w:styleId="Footer">
+  <w:style w:type="paragraph" w:styleId="a5">
     <w:name w:val="footer"/>
-    <w:basedOn w:val="Normal"/>
-    <w:link w:val="FooterChar"/>
+    <w:basedOn w:val="a"/>
+    <w:link w:val="a6"/>
     <w:uiPriority w:val="99"/>
     <w:unhideWhenUsed/>
     <w:rsid w:val="009409CE"/>
@@ -1034,17 +1044,17 @@
       <w:spacing w:after="0" w:line="240" w:lineRule="auto"/>
     </w:pPr>
   </w:style>
-  <w:style w:type="character" w:customStyle="1" w:styleId="FooterChar">
-    <w:name w:val="Footer Char"/>
-    <w:basedOn w:val="DefaultParagraphFont"/>
-    <w:link w:val="Footer"/>
+  <w:style w:type="character" w:customStyle="1" w:styleId="a6">
+    <w:name w:val="页脚 字符"/>
+    <w:basedOn w:val="a0"/>
+    <w:link w:val="a5"/>
     <w:uiPriority w:val="99"/>
     <w:rsid w:val="009409CE"/>
   </w:style>
-  <w:style w:type="paragraph" w:styleId="Caption">
+  <w:style w:type="paragraph" w:styleId="a7">
     <w:name w:val="caption"/>
-    <w:basedOn w:val="Normal"/>
-    <w:next w:val="Normal"/>
+    <w:basedOn w:val="a"/>
+    <w:next w:val="a"/>
     <w:uiPriority w:val="35"/>
     <w:unhideWhenUsed/>
     <w:qFormat/>

</xml_diff>